<commit_message>
Realización del punto 2.
</commit_message>
<xml_diff>
--- a/TG1_RobertoGarciaGascoAparicio.docx
+++ b/TG1_RobertoGarciaGascoAparicio.docx
@@ -3806,7 +3806,23 @@
         <w:t xml:space="preserve">compartido a </w:t>
       </w:r>
       <w:r>
-        <w:t>la planificación del trabajo utilizando una herramienta online de diagramación Gantt (por  ejemplo, GanttPro, versión gratuita).</w:t>
+        <w:t>la planificación del trabajo utilizando una herramienta online de diagramación Gantt (</w:t>
+      </w:r>
+      <w:proofErr w:type="gramStart"/>
+      <w:r>
+        <w:t>por  ejemplo</w:t>
+      </w:r>
+      <w:proofErr w:type="gramEnd"/>
+      <w:r>
+        <w:t xml:space="preserve">, </w:t>
+      </w:r>
+      <w:proofErr w:type="spellStart"/>
+      <w:r>
+        <w:t>GanttPro</w:t>
+      </w:r>
+      <w:proofErr w:type="spellEnd"/>
+      <w:r>
+        <w:t>, versión gratuita).</w:t>
       </w:r>
     </w:p>
     <w:p>
@@ -3838,7 +3854,15 @@
         <w:t>Hay que tener en cuenta que, como puede verse en el ejemplo, cada participante del grupo debe tener asignadas tareas que sumen al menos 15 horas. El peso de este trabajo en la calificación total de la asig</w:t>
       </w:r>
       <w:r>
-        <w:t xml:space="preserve">natura es de un 10%, por tanto requiere de una dedicación de </w:t>
+        <w:t xml:space="preserve">natura es de un 10%, por </w:t>
+      </w:r>
+      <w:proofErr w:type="gramStart"/>
+      <w:r>
+        <w:t>tanto</w:t>
+      </w:r>
+      <w:proofErr w:type="gramEnd"/>
+      <w:r>
+        <w:t xml:space="preserve"> requiere de una dedicación de </w:t>
       </w:r>
       <w:r>
         <w:t>15 horas</w:t>
@@ -3868,7 +3892,15 @@
         <w:t xml:space="preserve">o </w:t>
       </w:r>
       <w:r>
-        <w:t>en BitBucket creado para el trabajo.</w:t>
+        <w:t xml:space="preserve">en </w:t>
+      </w:r>
+      <w:proofErr w:type="spellStart"/>
+      <w:r>
+        <w:t>BitBucket</w:t>
+      </w:r>
+      <w:proofErr w:type="spellEnd"/>
+      <w:r>
+        <w:t xml:space="preserve"> creado para el trabajo.</w:t>
       </w:r>
     </w:p>
     <w:p>
@@ -3992,15 +4024,187 @@
     <w:p/>
     <w:p/>
     <w:p>
+      <w:r>
+        <w:lastRenderedPageBreak/>
+        <w:t>En este documento se va a tratar el tema de TESTING FUNCIONAL.</w:t>
+      </w:r>
+    </w:p>
+    <w:p>
+      <w:r>
+        <w:t xml:space="preserve">El objetivo de esta tecnología es verificar </w:t>
+      </w:r>
+      <w:r>
+        <w:t>que las aplicaciones web o las páginas web de las empresas o particulares están bien creadas, y una vez verificado, poder lanzarlas para su uso.</w:t>
+      </w:r>
+    </w:p>
+    <w:p>
+      <w:r>
+        <w:t>Esta tecnología se basa en el recorrido de todas las funciones que la aplicación o página web dispone, como si el propio usuario que va a utilizar dicha aplicación o página web realizase alguna función, ya sea introduciendo datos, cambiando de ventana, pinchando en iconos entre otros muchos casos.</w:t>
+      </w:r>
+    </w:p>
+    <w:p>
+      <w:r>
+        <w:t xml:space="preserve">Dentro de un propio test principal, se realizan </w:t>
+      </w:r>
+      <w:proofErr w:type="spellStart"/>
+      <w:r>
+        <w:t>subtest</w:t>
+      </w:r>
+      <w:proofErr w:type="spellEnd"/>
+      <w:r>
+        <w:t xml:space="preserve"> de las diferentes funciones, y si estos </w:t>
+      </w:r>
+      <w:proofErr w:type="spellStart"/>
+      <w:r>
+        <w:t>subtest</w:t>
+      </w:r>
+      <w:proofErr w:type="spellEnd"/>
+      <w:r>
+        <w:t xml:space="preserve"> han sido válidos, el test principal es válido también.</w:t>
+      </w:r>
+    </w:p>
+    <w:p>
+      <w:r>
+        <w:t>Para poder realizar este tipo de test, existen diferentes formas. Las que vamos a estudiar en este documento son las siguientes:</w:t>
+      </w:r>
+    </w:p>
+    <w:p>
+      <w:pPr>
+        <w:pStyle w:val="Prrafodelista"/>
+        <w:numPr>
+          <w:ilvl w:val="0"/>
+          <w:numId w:val="5"/>
+        </w:numPr>
+      </w:pPr>
+      <w:proofErr w:type="spellStart"/>
+      <w:r>
+        <w:t>Telerik</w:t>
+      </w:r>
+      <w:proofErr w:type="spellEnd"/>
+      <w:r>
+        <w:t xml:space="preserve"> Test Studio.</w:t>
+      </w:r>
+    </w:p>
+    <w:p>
+      <w:r>
+        <w:t xml:space="preserve">Es una aplicación visual que no requiere una experiencia ni conocimiento alto sobre ella. Esta aplicación puede realizar más de un tipo de </w:t>
+      </w:r>
+      <w:proofErr w:type="spellStart"/>
+      <w:r>
+        <w:t>testing</w:t>
+      </w:r>
+      <w:proofErr w:type="spellEnd"/>
+      <w:r>
+        <w:t xml:space="preserve">, entre los que se encuentra el </w:t>
+      </w:r>
+      <w:proofErr w:type="spellStart"/>
+      <w:r>
+        <w:t>testing</w:t>
+      </w:r>
+      <w:proofErr w:type="spellEnd"/>
+      <w:r>
+        <w:t xml:space="preserve"> funcional. El funcionamiento básico consiste en introducir la URL de la aplicación o página web que se va a testear y grabar todos los movimientos que el usuario realiza o el test en cuestión pide. Cuando ha grabado tales movimientos, los almacena para su posterior utilización o modificación. </w:t>
+      </w:r>
+    </w:p>
+    <w:p>
+      <w:r>
+        <w:t>Una vez que tenemos almacenados y modificados los movimientos que queremos que realice, el programa realiza los mismos movimientos 1 o n veces para verificar que realmente funciona ese test.</w:t>
+      </w:r>
+    </w:p>
+    <w:p>
+      <w:r>
+        <w:t>Por último, la aplicación guarda toda la información resultante del test en un archivo, ya sea válido o no dicho test.</w:t>
+      </w:r>
+    </w:p>
+    <w:p>
+      <w:pPr>
+        <w:pStyle w:val="Prrafodelista"/>
+        <w:numPr>
+          <w:ilvl w:val="0"/>
+          <w:numId w:val="5"/>
+        </w:numPr>
+      </w:pPr>
+      <w:proofErr w:type="spellStart"/>
+      <w:r>
+        <w:t>Selenium</w:t>
+      </w:r>
+      <w:proofErr w:type="spellEnd"/>
+    </w:p>
+    <w:p>
+      <w:r>
+        <w:t xml:space="preserve">Es una librería del lenguaje de programación Python. Con </w:t>
+      </w:r>
+      <w:proofErr w:type="spellStart"/>
+      <w:r>
+        <w:t>Selenium</w:t>
+      </w:r>
+      <w:proofErr w:type="spellEnd"/>
+      <w:r>
+        <w:t xml:space="preserve"> se puede realizar </w:t>
+      </w:r>
+      <w:proofErr w:type="spellStart"/>
+      <w:r>
+        <w:t>functional</w:t>
+      </w:r>
+      <w:proofErr w:type="spellEnd"/>
+      <w:r>
+        <w:t xml:space="preserve"> </w:t>
+      </w:r>
+      <w:proofErr w:type="spellStart"/>
+      <w:r>
+        <w:t>testing</w:t>
+      </w:r>
+      <w:proofErr w:type="spellEnd"/>
+      <w:r>
+        <w:t xml:space="preserve"> en modo desarrollador, es decir, el propio desarrollador debe programar los movimientos que se van a realizar en la aplicación o página web. Esta librería proporciona numerosos métodos y funciones que permiten al usuario obtener la máxima información sobre la página/aplicación, y con dicha información, se pueden crear los test funcionales. </w:t>
+      </w:r>
+    </w:p>
+    <w:p>
+      <w:r>
+        <w:t xml:space="preserve">El funcionamiento no varía demasiado del programa </w:t>
+      </w:r>
+      <w:proofErr w:type="spellStart"/>
+      <w:r>
+        <w:t>Telerik</w:t>
+      </w:r>
+      <w:proofErr w:type="spellEnd"/>
+      <w:r>
+        <w:t xml:space="preserve"> Test Studio que se ha nombrado antes, sin </w:t>
+      </w:r>
+      <w:proofErr w:type="gramStart"/>
+      <w:r>
+        <w:t>embargo</w:t>
+      </w:r>
+      <w:proofErr w:type="gramEnd"/>
+      <w:r>
+        <w:t xml:space="preserve"> proporciona muchísimas más opciones de </w:t>
+      </w:r>
+      <w:proofErr w:type="spellStart"/>
+      <w:r>
+        <w:t>testing</w:t>
+      </w:r>
+      <w:proofErr w:type="spellEnd"/>
+      <w:r>
+        <w:t xml:space="preserve"> al ser un método a más bajo nivel. </w:t>
+      </w:r>
+    </w:p>
+    <w:p>
+      <w:r>
+        <w:t>Permite realizar el test de todas las opciones que la aplicación/página dispone, obtener la información, usarla, modificarla y almacenar los resultados en documentos del tipo CSV por ejemplo.</w:t>
+      </w:r>
       <w:bookmarkStart w:id="5" w:name="_GoBack"/>
       <w:bookmarkEnd w:id="5"/>
     </w:p>
+    <w:p/>
+    <w:p/>
+    <w:p/>
     <w:p>
       <w:pPr>
         <w:pStyle w:val="Ttulo1"/>
       </w:pPr>
       <w:bookmarkStart w:id="6" w:name="_Toc444537691"/>
       <w:r>
+        <w:lastRenderedPageBreak/>
         <w:t xml:space="preserve">3. </w:t>
       </w:r>
       <w:r>
@@ -4732,7 +4936,7 @@
           <w:rPr>
             <w:noProof/>
           </w:rPr>
-          <w:t>4</w:t>
+          <w:t>5</w:t>
         </w:r>
         <w:r>
           <w:fldChar w:fldCharType="end"/>
@@ -4986,6 +5190,119 @@
     </w:lvl>
   </w:abstractNum>
   <w:abstractNum w:abstractNumId="2" w15:restartNumberingAfterBreak="0">
+    <w:nsid w:val="5A507881"/>
+    <w:multiLevelType w:val="hybridMultilevel"/>
+    <w:tmpl w:val="CEE609F2"/>
+    <w:lvl w:ilvl="0" w:tplc="0C0A0001">
+      <w:start w:val="1"/>
+      <w:numFmt w:val="bullet"/>
+      <w:lvlText w:val=""/>
+      <w:lvlJc w:val="left"/>
+      <w:pPr>
+        <w:ind w:left="720" w:hanging="360"/>
+      </w:pPr>
+      <w:rPr>
+        <w:rFonts w:ascii="Symbol" w:hAnsi="Symbol" w:hint="default"/>
+      </w:rPr>
+    </w:lvl>
+    <w:lvl w:ilvl="1" w:tplc="0C0A0003">
+      <w:start w:val="1"/>
+      <w:numFmt w:val="bullet"/>
+      <w:lvlText w:val="o"/>
+      <w:lvlJc w:val="left"/>
+      <w:pPr>
+        <w:ind w:left="1440" w:hanging="360"/>
+      </w:pPr>
+      <w:rPr>
+        <w:rFonts w:ascii="Courier New" w:hAnsi="Courier New" w:cs="Courier New" w:hint="default"/>
+      </w:rPr>
+    </w:lvl>
+    <w:lvl w:ilvl="2" w:tplc="0C0A0005" w:tentative="1">
+      <w:start w:val="1"/>
+      <w:numFmt w:val="bullet"/>
+      <w:lvlText w:val=""/>
+      <w:lvlJc w:val="left"/>
+      <w:pPr>
+        <w:ind w:left="2160" w:hanging="360"/>
+      </w:pPr>
+      <w:rPr>
+        <w:rFonts w:ascii="Wingdings" w:hAnsi="Wingdings" w:hint="default"/>
+      </w:rPr>
+    </w:lvl>
+    <w:lvl w:ilvl="3" w:tplc="0C0A0001" w:tentative="1">
+      <w:start w:val="1"/>
+      <w:numFmt w:val="bullet"/>
+      <w:lvlText w:val=""/>
+      <w:lvlJc w:val="left"/>
+      <w:pPr>
+        <w:ind w:left="2880" w:hanging="360"/>
+      </w:pPr>
+      <w:rPr>
+        <w:rFonts w:ascii="Symbol" w:hAnsi="Symbol" w:hint="default"/>
+      </w:rPr>
+    </w:lvl>
+    <w:lvl w:ilvl="4" w:tplc="0C0A0003" w:tentative="1">
+      <w:start w:val="1"/>
+      <w:numFmt w:val="bullet"/>
+      <w:lvlText w:val="o"/>
+      <w:lvlJc w:val="left"/>
+      <w:pPr>
+        <w:ind w:left="3600" w:hanging="360"/>
+      </w:pPr>
+      <w:rPr>
+        <w:rFonts w:ascii="Courier New" w:hAnsi="Courier New" w:cs="Courier New" w:hint="default"/>
+      </w:rPr>
+    </w:lvl>
+    <w:lvl w:ilvl="5" w:tplc="0C0A0005" w:tentative="1">
+      <w:start w:val="1"/>
+      <w:numFmt w:val="bullet"/>
+      <w:lvlText w:val=""/>
+      <w:lvlJc w:val="left"/>
+      <w:pPr>
+        <w:ind w:left="4320" w:hanging="360"/>
+      </w:pPr>
+      <w:rPr>
+        <w:rFonts w:ascii="Wingdings" w:hAnsi="Wingdings" w:hint="default"/>
+      </w:rPr>
+    </w:lvl>
+    <w:lvl w:ilvl="6" w:tplc="0C0A0001" w:tentative="1">
+      <w:start w:val="1"/>
+      <w:numFmt w:val="bullet"/>
+      <w:lvlText w:val=""/>
+      <w:lvlJc w:val="left"/>
+      <w:pPr>
+        <w:ind w:left="5040" w:hanging="360"/>
+      </w:pPr>
+      <w:rPr>
+        <w:rFonts w:ascii="Symbol" w:hAnsi="Symbol" w:hint="default"/>
+      </w:rPr>
+    </w:lvl>
+    <w:lvl w:ilvl="7" w:tplc="0C0A0003" w:tentative="1">
+      <w:start w:val="1"/>
+      <w:numFmt w:val="bullet"/>
+      <w:lvlText w:val="o"/>
+      <w:lvlJc w:val="left"/>
+      <w:pPr>
+        <w:ind w:left="5760" w:hanging="360"/>
+      </w:pPr>
+      <w:rPr>
+        <w:rFonts w:ascii="Courier New" w:hAnsi="Courier New" w:cs="Courier New" w:hint="default"/>
+      </w:rPr>
+    </w:lvl>
+    <w:lvl w:ilvl="8" w:tplc="0C0A0005" w:tentative="1">
+      <w:start w:val="1"/>
+      <w:numFmt w:val="bullet"/>
+      <w:lvlText w:val=""/>
+      <w:lvlJc w:val="left"/>
+      <w:pPr>
+        <w:ind w:left="6480" w:hanging="360"/>
+      </w:pPr>
+      <w:rPr>
+        <w:rFonts w:ascii="Wingdings" w:hAnsi="Wingdings" w:hint="default"/>
+      </w:rPr>
+    </w:lvl>
+  </w:abstractNum>
+  <w:abstractNum w:abstractNumId="3" w15:restartNumberingAfterBreak="0">
     <w:nsid w:val="63673D64"/>
     <w:multiLevelType w:val="hybridMultilevel"/>
     <w:tmpl w:val="10EA503C"/>
@@ -5097,7 +5414,7 @@
       </w:rPr>
     </w:lvl>
   </w:abstractNum>
-  <w:abstractNum w:abstractNumId="3" w15:restartNumberingAfterBreak="0">
+  <w:abstractNum w:abstractNumId="4" w15:restartNumberingAfterBreak="0">
     <w:nsid w:val="69E54BA7"/>
     <w:multiLevelType w:val="multilevel"/>
     <w:tmpl w:val="0C0A001F"/>
@@ -5187,12 +5504,15 @@
     <w:abstractNumId w:val="1"/>
   </w:num>
   <w:num w:numId="2">
-    <w:abstractNumId w:val="3"/>
+    <w:abstractNumId w:val="4"/>
   </w:num>
   <w:num w:numId="3">
     <w:abstractNumId w:val="0"/>
   </w:num>
   <w:num w:numId="4">
+    <w:abstractNumId w:val="3"/>
+  </w:num>
+  <w:num w:numId="5">
     <w:abstractNumId w:val="2"/>
   </w:num>
 </w:numbering>
@@ -5321,6 +5641,7 @@
     <w:lsdException w:name="HTML Sample" w:semiHidden="1" w:unhideWhenUsed="1"/>
     <w:lsdException w:name="HTML Typewriter" w:semiHidden="1" w:unhideWhenUsed="1"/>
     <w:lsdException w:name="HTML Variable" w:semiHidden="1" w:unhideWhenUsed="1"/>
+    <w:lsdException w:name="Normal Table" w:semiHidden="1" w:unhideWhenUsed="1"/>
     <w:lsdException w:name="annotation subject" w:semiHidden="1" w:unhideWhenUsed="1"/>
     <w:lsdException w:name="No List" w:semiHidden="1" w:unhideWhenUsed="1"/>
     <w:lsdException w:name="Outline List 1" w:semiHidden="1" w:unhideWhenUsed="1"/>
@@ -5365,6 +5686,7 @@
     <w:lsdException w:name="Table Professional" w:semiHidden="1" w:unhideWhenUsed="1"/>
     <w:lsdException w:name="Table Subtle 1" w:semiHidden="1" w:unhideWhenUsed="1"/>
     <w:lsdException w:name="Table Subtle 2" w:semiHidden="1" w:unhideWhenUsed="1"/>
+    <w:lsdException w:name="Table Web 1" w:semiHidden="1" w:unhideWhenUsed="1"/>
     <w:lsdException w:name="Table Web 2" w:semiHidden="1" w:unhideWhenUsed="1"/>
     <w:lsdException w:name="Table Web 3" w:semiHidden="1" w:unhideWhenUsed="1"/>
     <w:lsdException w:name="Balloon Text" w:semiHidden="1" w:unhideWhenUsed="1"/>
@@ -6122,7 +6444,7 @@
 </file>
 
 <file path=customXml/itemProps1.xml><?xml version="1.0" encoding="utf-8"?>
-<ds:datastoreItem xmlns:ds="http://schemas.openxmlformats.org/officeDocument/2006/customXml" ds:itemID="{895D1336-EA01-4458-8C15-44540261BA46}">
+<ds:datastoreItem xmlns:ds="http://schemas.openxmlformats.org/officeDocument/2006/customXml" ds:itemID="{35FC0DA2-7925-4CA7-8959-9C45A96260D2}">
   <ds:schemaRefs>
     <ds:schemaRef ds:uri="http://schemas.openxmlformats.org/officeDocument/2006/bibliography"/>
   </ds:schemaRefs>

</xml_diff>